<commit_message>
alterado namual de contratações de TI
</commit_message>
<xml_diff>
--- a/Planejamento da TI/Propostas de Projeto/Projeto-conectorizacao-fibra/artefatos de referencia/PROJETO DE EXPANSAO DA CAPACIDADE DE SERVICO DE INTERNET.docx
+++ b/Planejamento da TI/Propostas de Projeto/Projeto-conectorizacao-fibra/artefatos de referencia/PROJETO DE EXPANSAO DA CAPACIDADE DE SERVICO DE INTERNET.docx
@@ -981,23 +981,21 @@
           <w:rFonts w:cs="Arial"/>
           <w:sz w:val="24"/>
         </w:rPr>
-        <w:t xml:space="preserve">ão dispostos em 4 blocos que serão </w:t>
+        <w:t>ão dispostos em 4 blocos que serão inte</w:t>
       </w:r>
-      <w:proofErr w:type="spellStart"/>
       <w:r>
         <w:rPr>
           <w:rFonts w:cs="Arial"/>
           <w:sz w:val="24"/>
         </w:rPr>
-        <w:t>inteconectados</w:t>
+        <w:t>r</w:t>
       </w:r>
-      <w:proofErr w:type="spellEnd"/>
       <w:r>
         <w:rPr>
           <w:rFonts w:cs="Arial"/>
           <w:sz w:val="24"/>
         </w:rPr>
-        <w:t xml:space="preserve"> através de 4 racks onde have</w:t>
+        <w:t>conectados através de 4 racks onde have</w:t>
       </w:r>
       <w:r>
         <w:rPr>
@@ -1159,23 +1157,7 @@
           <w:rFonts w:cs="Arial"/>
           <w:sz w:val="24"/>
         </w:rPr>
-        <w:t>Tornar viável</w:t>
-      </w:r>
-      <w:proofErr w:type="gramStart"/>
-      <w:r>
-        <w:rPr>
-          <w:rFonts w:cs="Arial"/>
-          <w:sz w:val="24"/>
-        </w:rPr>
-        <w:t xml:space="preserve">  </w:t>
-      </w:r>
-      <w:proofErr w:type="gramEnd"/>
-      <w:r>
-        <w:rPr>
-          <w:rFonts w:cs="Arial"/>
-          <w:sz w:val="24"/>
-        </w:rPr>
-        <w:t>o</w:t>
+        <w:t>Tornar viável o</w:t>
       </w:r>
       <w:r>
         <w:rPr>
@@ -1205,7 +1187,14 @@
           <w:rFonts w:cs="Arial"/>
           <w:sz w:val="24"/>
         </w:rPr>
-        <w:t xml:space="preserve">do campus que não possuir sua fibra óptica </w:t>
+        <w:t>do campus que não possuem</w:t>
+      </w:r>
+      <w:r>
+        <w:rPr>
+          <w:rFonts w:cs="Arial"/>
+          <w:sz w:val="24"/>
+        </w:rPr>
+        <w:t xml:space="preserve"> sua fibra óptica </w:t>
       </w:r>
       <w:proofErr w:type="spellStart"/>
       <w:r>
@@ -2063,13 +2052,12 @@
         </w:rPr>
         <w:t xml:space="preserve"> </w:t>
       </w:r>
-      <w:proofErr w:type="spellStart"/>
       <w:r>
         <w:rPr>
           <w:rFonts w:cs="Arial"/>
           <w:sz w:val="24"/>
         </w:rPr>
-        <w:t>O</w:t>
+        <w:t>Ó</w:t>
       </w:r>
       <w:r>
         <w:rPr>
@@ -2078,7 +2066,6 @@
         </w:rPr>
         <w:t>pticos</w:t>
       </w:r>
-      <w:proofErr w:type="spellEnd"/>
       <w:r>
         <w:rPr>
           <w:rFonts w:cs="Arial"/>
@@ -23175,7 +23162,6 @@
                 <w:rFonts w:cs="Arial"/>
                 <w:color w:val="000000"/>
                 <w:sz w:val="24"/>
-                <w:lang w:val="en-US"/>
               </w:rPr>
             </w:pPr>
             <w:bookmarkStart w:id="428" w:name="wp9000635"/>
@@ -23185,9 +23171,26 @@
                 <w:rFonts w:cs="Arial"/>
                 <w:color w:val="000000"/>
                 <w:sz w:val="24"/>
-                <w:lang w:val="en-US"/>
-              </w:rPr>
-              <w:t xml:space="preserve">• PEAPv1 </w:t>
+              </w:rPr>
+              <w:t xml:space="preserve">• </w:t>
+            </w:r>
+            <w:proofErr w:type="gramStart"/>
+            <w:r>
+              <w:rPr>
+                <w:rFonts w:cs="Arial"/>
+                <w:color w:val="000000"/>
+                <w:sz w:val="24"/>
+              </w:rPr>
+              <w:t>PEAPv1</w:t>
+            </w:r>
+            <w:proofErr w:type="gramEnd"/>
+            <w:r>
+              <w:rPr>
+                <w:rFonts w:cs="Arial"/>
+                <w:color w:val="000000"/>
+                <w:sz w:val="24"/>
+              </w:rPr>
+              <w:t xml:space="preserve"> ou </w:t>
             </w:r>
             <w:proofErr w:type="spellStart"/>
             <w:r>
@@ -23195,9 +23198,8 @@
                 <w:rFonts w:cs="Arial"/>
                 <w:color w:val="000000"/>
                 <w:sz w:val="24"/>
-                <w:lang w:val="en-US"/>
-              </w:rPr>
-              <w:t>ou</w:t>
+              </w:rPr>
+              <w:t>EAP-Generic</w:t>
             </w:r>
             <w:proofErr w:type="spellEnd"/>
             <w:r>
@@ -23205,9 +23207,44 @@
                 <w:rFonts w:cs="Arial"/>
                 <w:color w:val="000000"/>
                 <w:sz w:val="24"/>
-                <w:lang w:val="en-US"/>
-              </w:rPr>
-              <w:t xml:space="preserve"> EAP-Generic Token Card (GTC)</w:t>
+              </w:rPr>
+              <w:t xml:space="preserve"> </w:t>
+            </w:r>
+            <w:proofErr w:type="spellStart"/>
+            <w:r>
+              <w:rPr>
+                <w:rFonts w:cs="Arial"/>
+                <w:color w:val="000000"/>
+                <w:sz w:val="24"/>
+              </w:rPr>
+              <w:t>Token</w:t>
+            </w:r>
+            <w:proofErr w:type="spellEnd"/>
+            <w:r>
+              <w:rPr>
+                <w:rFonts w:cs="Arial"/>
+                <w:color w:val="000000"/>
+                <w:sz w:val="24"/>
+              </w:rPr>
+              <w:t xml:space="preserve"> </w:t>
+            </w:r>
+            <w:proofErr w:type="spellStart"/>
+            <w:r>
+              <w:rPr>
+                <w:rFonts w:cs="Arial"/>
+                <w:color w:val="000000"/>
+                <w:sz w:val="24"/>
+              </w:rPr>
+              <w:t>Card</w:t>
+            </w:r>
+            <w:proofErr w:type="spellEnd"/>
+            <w:r>
+              <w:rPr>
+                <w:rFonts w:cs="Arial"/>
+                <w:color w:val="000000"/>
+                <w:sz w:val="24"/>
+              </w:rPr>
+              <w:t xml:space="preserve"> (GTC)</w:t>
             </w:r>
           </w:p>
           <w:p>
@@ -23606,7 +23643,7 @@
         <w:sz w:val="18"/>
         <w:szCs w:val="18"/>
       </w:rPr>
-      <w:t>4</w:t>
+      <w:t>3</w:t>
     </w:r>
     <w:r>
       <w:rPr>
@@ -30064,7 +30101,7 @@
 </file>
 
 <file path=customXml/itemProps1.xml><?xml version="1.0" encoding="utf-8"?>
-<ds:datastoreItem xmlns:ds="http://schemas.openxmlformats.org/officeDocument/2006/customXml" ds:itemID="{30BAB215-5989-4A66-9D07-137E7F737315}">
+<ds:datastoreItem xmlns:ds="http://schemas.openxmlformats.org/officeDocument/2006/customXml" ds:itemID="{F1D5648A-7DC1-4640-8468-0B8E79313FF4}">
   <ds:schemaRefs>
     <ds:schemaRef ds:uri="http://schemas.openxmlformats.org/officeDocument/2006/bibliography"/>
   </ds:schemaRefs>

</xml_diff>